<commit_message>
📖 docs: Add comprehensive Test Plan document
Uploaded the Test Plan outlining scope, objectives, test items, features in/out of scope, quality goals, methodologies, responsibilities, entry/exit criteria, resources, environment setup, schedule, deliverables, risks, and approvals. Serves as the formal strategy and reference for managing the testing process.
</commit_message>
<xml_diff>
--- a/Test Plan/KaBuM Test Plan.docx
+++ b/Test Plan/KaBuM Test Plan.docx
@@ -3333,15 +3333,7 @@
         </w:rPr>
       </w:pPr>
       <w:r>
-        <w:t xml:space="preserve"> </w:t>
-      </w:r>
-      <w:proofErr w:type="spellStart"/>
-      <w:r>
-        <w:t>i</w:t>
-      </w:r>
-      <w:proofErr w:type="spellEnd"/>
-      <w:r>
-        <w:t>.</w:t>
+        <w:t xml:space="preserve"> i.</w:t>
       </w:r>
       <w:r>
         <w:rPr>
@@ -5219,21 +5211,12 @@
           <w:szCs w:val="24"/>
         </w:rPr>
       </w:pPr>
-      <w:proofErr w:type="spellStart"/>
-      <w:r>
-        <w:rPr>
-          <w:sz w:val="24"/>
-          <w:szCs w:val="24"/>
-        </w:rPr>
-        <w:t>i</w:t>
-      </w:r>
-      <w:proofErr w:type="spellEnd"/>
-      <w:r>
-        <w:rPr>
-          <w:sz w:val="24"/>
-          <w:szCs w:val="24"/>
-        </w:rPr>
-        <w:t>.  Resources</w:t>
+      <w:r>
+        <w:rPr>
+          <w:sz w:val="24"/>
+          <w:szCs w:val="24"/>
+        </w:rPr>
+        <w:t>i.  Resources</w:t>
       </w:r>
       <w:r>
         <w:rPr>
@@ -7348,23 +7331,7 @@
           <w:sz w:val="24"/>
           <w:szCs w:val="24"/>
         </w:rPr>
-        <w:t xml:space="preserve">in old / no-updated browser , system may fail to load when </w:t>
-      </w:r>
-      <w:proofErr w:type="spellStart"/>
-      <w:r>
-        <w:rPr>
-          <w:sz w:val="24"/>
-          <w:szCs w:val="24"/>
-        </w:rPr>
-        <w:t>javascript</w:t>
-      </w:r>
-      <w:proofErr w:type="spellEnd"/>
-      <w:r>
-        <w:rPr>
-          <w:sz w:val="24"/>
-          <w:szCs w:val="24"/>
-        </w:rPr>
-        <w:t xml:space="preserve"> if disabled </w:t>
+        <w:t xml:space="preserve">in old / no-updated browser , system may fail to load when javascript if disabled </w:t>
       </w:r>
     </w:p>
     <w:p>
@@ -7945,7 +7912,10 @@
               <w:cnfStyle w:val="000000000000" w:firstRow="0" w:lastRow="0" w:firstColumn="0" w:lastColumn="0" w:oddVBand="0" w:evenVBand="0" w:oddHBand="0" w:evenHBand="0" w:firstRowFirstColumn="0" w:firstRowLastColumn="0" w:lastRowFirstColumn="0" w:lastRowLastColumn="0"/>
             </w:pPr>
             <w:r>
-              <w:t xml:space="preserve">24 - </w:t>
+              <w:t xml:space="preserve">13 </w:t>
+            </w:r>
+            <w:r>
+              <w:t xml:space="preserve">- </w:t>
             </w:r>
             <w:r>
               <w:t>Sept</w:t>

</xml_diff>